<commit_message>
updated report for MP4
</commit_message>
<xml_diff>
--- a/report/MP4_Report.docx
+++ b/report/MP4_Report.docx
@@ -182,7 +182,19 @@
         <w:t>ce being</w:t>
       </w:r>
       <w:r>
-        <w:t xml:space="preserve"> assigned tasks by Nimbus, supervisors will start separate threads for every task.</w:t>
+        <w:t xml:space="preserve"> assigned tasks by Nimbus, supervisors will </w:t>
+      </w:r>
+      <w:r>
+        <w:t xml:space="preserve">respond by </w:t>
+      </w:r>
+      <w:r>
+        <w:t>start</w:t>
+      </w:r>
+      <w:r>
+        <w:t>ing</w:t>
+      </w:r>
+      <w:r>
+        <w:t xml:space="preserve"> separate threads for every task.</w:t>
       </w:r>
     </w:p>
     <w:p>
@@ -198,7 +210,12 @@
         <w:adjustRightInd w:val="0"/>
       </w:pPr>
       <w:r>
-        <w:t>Nimbus maintains a map between supervisors and their assigned tasks. Once Nimbus detect a supervisor’s failure, it will attempt to assign tasks on the failed supervisor to other live supervisors.</w:t>
+        <w:t>Nimbus maintains a map between sup</w:t>
+      </w:r>
+      <w:bookmarkStart w:id="0" w:name="_GoBack"/>
+      <w:bookmarkEnd w:id="0"/>
+      <w:r>
+        <w:t>ervisors and their assigned tasks. Once Nimbus detect a supervisor’s failure, it will attempt to assign tasks on the failed supervisor to other live supervisors.</w:t>
       </w:r>
     </w:p>
     <w:p>
@@ -402,6 +419,29 @@
     </w:p>
     <w:p>
       <w:pPr>
+        <w:widowControl/>
+        <w:autoSpaceDE w:val="0"/>
+        <w:autoSpaceDN w:val="0"/>
+        <w:adjustRightInd w:val="0"/>
+      </w:pPr>
+    </w:p>
+    <w:p>
+      <w:pPr>
+        <w:widowControl/>
+        <w:autoSpaceDE w:val="0"/>
+        <w:autoSpaceDN w:val="0"/>
+        <w:adjustRightInd w:val="0"/>
+        <w:ind w:left="720"/>
+      </w:pPr>
+      <w:r>
+        <w:t>From the plot, we can see.</w:t>
+      </w:r>
+      <w:r>
+        <w:t xml:space="preserve"> When use Crane, when use Storm.</w:t>
+      </w:r>
+    </w:p>
+    <w:p>
+      <w:pPr>
         <w:pStyle w:val="ListParagraph"/>
         <w:widowControl/>
         <w:numPr>
@@ -426,6 +466,33 @@
     </w:p>
     <w:p>
       <w:pPr>
+        <w:widowControl/>
+        <w:autoSpaceDE w:val="0"/>
+        <w:autoSpaceDN w:val="0"/>
+        <w:adjustRightInd w:val="0"/>
+        <w:ind w:left="720"/>
+      </w:pPr>
+    </w:p>
+    <w:p>
+      <w:pPr>
+        <w:widowControl/>
+        <w:autoSpaceDE w:val="0"/>
+        <w:autoSpaceDN w:val="0"/>
+        <w:adjustRightInd w:val="0"/>
+        <w:ind w:left="720"/>
+      </w:pPr>
+      <w:r>
+        <w:t>From the plot, we can conclude.</w:t>
+      </w:r>
+      <w:r>
+        <w:t xml:space="preserve"> </w:t>
+      </w:r>
+      <w:r>
+        <w:t>When use Crane, when use Storm.</w:t>
+      </w:r>
+    </w:p>
+    <w:p>
+      <w:pPr>
         <w:pStyle w:val="ListParagraph"/>
         <w:widowControl/>
         <w:numPr>
@@ -449,12 +516,34 @@
         <w:t>ids for trending topic class “meme”, “ongoing-event”</w:t>
       </w:r>
       <w:r>
-        <w:t>, and “news”. The topology is: Spout -&gt; F</w:t>
-      </w:r>
-      <w:bookmarkStart w:id="0" w:name="_GoBack"/>
-      <w:bookmarkEnd w:id="0"/>
-      <w:r>
-        <w:t>ilter bolt -&gt; Sink bolt</w:t>
+        <w:t>, and “news”. The topology is: Spout -&gt; Filter bolt -&gt; Sink bolt</w:t>
+      </w:r>
+    </w:p>
+    <w:p>
+      <w:pPr>
+        <w:widowControl/>
+        <w:autoSpaceDE w:val="0"/>
+        <w:autoSpaceDN w:val="0"/>
+        <w:adjustRightInd w:val="0"/>
+        <w:ind w:left="720"/>
+      </w:pPr>
+    </w:p>
+    <w:p>
+      <w:pPr>
+        <w:widowControl/>
+        <w:autoSpaceDE w:val="0"/>
+        <w:autoSpaceDN w:val="0"/>
+        <w:adjustRightInd w:val="0"/>
+        <w:ind w:left="720"/>
+      </w:pPr>
+      <w:r>
+        <w:t>From the above plot, we can see.</w:t>
+      </w:r>
+      <w:r>
+        <w:t xml:space="preserve"> </w:t>
+      </w:r>
+      <w:r>
+        <w:t>When use Crane, when use Storm.</w:t>
       </w:r>
     </w:p>
     <w:p>
@@ -505,70 +594,6 @@
       </w:pPr>
       <w:r>
         <w:t xml:space="preserve"> </w:t>
-      </w:r>
-    </w:p>
-    <w:p>
-      <w:pPr>
-        <w:pStyle w:val="ListParagraph"/>
-        <w:numPr>
-          <w:ilvl w:val="0"/>
-          <w:numId w:val="2"/>
-        </w:numPr>
-        <w:rPr>
-          <w:b/>
-        </w:rPr>
-      </w:pPr>
-      <w:r>
-        <w:rPr>
-          <w:b/>
-        </w:rPr>
-        <w:t>Filtering the tweets with trending topics namely “ongoing-event”, “meme” and “news”</w:t>
-      </w:r>
-    </w:p>
-    <w:p>
-      <w:pPr>
-        <w:pStyle w:val="ListParagraph"/>
-        <w:rPr>
-          <w:b/>
-        </w:rPr>
-      </w:pPr>
-      <w:proofErr w:type="gramStart"/>
-      <w:r>
-        <w:rPr>
-          <w:b/>
-        </w:rPr>
-        <w:t>Topology:</w:t>
-      </w:r>
-      <w:r>
-        <w:rPr>
-          <w:b/>
-        </w:rPr>
-        <w:t>-</w:t>
-      </w:r>
-      <w:proofErr w:type="gramEnd"/>
-    </w:p>
-    <w:p>
-      <w:pPr>
-        <w:pStyle w:val="ListParagraph"/>
-      </w:pPr>
-      <w:r>
-        <w:t>Spout Input- TT_anotations.csv file containing twitter trending topics with tweeted.</w:t>
-      </w:r>
-    </w:p>
-    <w:p>
-      <w:pPr>
-        <w:pStyle w:val="ListParagraph"/>
-      </w:pPr>
-      <w:r>
-        <w:t>Filter Bolt- Filter only the tweets with topic related to “ongoing-event”, “meme” and “news”.</w:t>
-      </w:r>
-    </w:p>
-    <w:p>
-      <w:pPr>
-        <w:pStyle w:val="ListParagraph"/>
-      </w:pPr>
-      <w:r>
-        <w:t>Sink Bolt- Saving tweets regarding the trending topics.</w:t>
       </w:r>
     </w:p>
     <w:p>
@@ -999,7 +1024,7 @@
       <w:lvlText w:val="%1."/>
       <w:lvlJc w:val="left"/>
       <w:pPr>
-        <w:ind w:left="720" w:hanging="360"/>
+        <w:ind w:left="360" w:hanging="360"/>
       </w:pPr>
       <w:rPr>
         <w:rFonts w:hint="default"/>
@@ -1011,7 +1036,7 @@
       <w:lvlText w:val="%2."/>
       <w:lvlJc w:val="left"/>
       <w:pPr>
-        <w:ind w:left="1440" w:hanging="360"/>
+        <w:ind w:left="1080" w:hanging="360"/>
       </w:pPr>
     </w:lvl>
     <w:lvl w:ilvl="2" w:tplc="4009001B" w:tentative="1">
@@ -1020,7 +1045,7 @@
       <w:lvlText w:val="%3."/>
       <w:lvlJc w:val="right"/>
       <w:pPr>
-        <w:ind w:left="2160" w:hanging="180"/>
+        <w:ind w:left="1800" w:hanging="180"/>
       </w:pPr>
     </w:lvl>
     <w:lvl w:ilvl="3" w:tplc="4009000F" w:tentative="1">
@@ -1029,7 +1054,7 @@
       <w:lvlText w:val="%4."/>
       <w:lvlJc w:val="left"/>
       <w:pPr>
-        <w:ind w:left="2880" w:hanging="360"/>
+        <w:ind w:left="2520" w:hanging="360"/>
       </w:pPr>
     </w:lvl>
     <w:lvl w:ilvl="4" w:tplc="40090019" w:tentative="1">
@@ -1038,7 +1063,7 @@
       <w:lvlText w:val="%5."/>
       <w:lvlJc w:val="left"/>
       <w:pPr>
-        <w:ind w:left="3600" w:hanging="360"/>
+        <w:ind w:left="3240" w:hanging="360"/>
       </w:pPr>
     </w:lvl>
     <w:lvl w:ilvl="5" w:tplc="4009001B" w:tentative="1">
@@ -1047,7 +1072,7 @@
       <w:lvlText w:val="%6."/>
       <w:lvlJc w:val="right"/>
       <w:pPr>
-        <w:ind w:left="4320" w:hanging="180"/>
+        <w:ind w:left="3960" w:hanging="180"/>
       </w:pPr>
     </w:lvl>
     <w:lvl w:ilvl="6" w:tplc="4009000F" w:tentative="1">
@@ -1056,7 +1081,7 @@
       <w:lvlText w:val="%7."/>
       <w:lvlJc w:val="left"/>
       <w:pPr>
-        <w:ind w:left="5040" w:hanging="360"/>
+        <w:ind w:left="4680" w:hanging="360"/>
       </w:pPr>
     </w:lvl>
     <w:lvl w:ilvl="7" w:tplc="40090019" w:tentative="1">
@@ -1065,7 +1090,7 @@
       <w:lvlText w:val="%8."/>
       <w:lvlJc w:val="left"/>
       <w:pPr>
-        <w:ind w:left="5760" w:hanging="360"/>
+        <w:ind w:left="5400" w:hanging="360"/>
       </w:pPr>
     </w:lvl>
     <w:lvl w:ilvl="8" w:tplc="4009001B" w:tentative="1">
@@ -1074,7 +1099,7 @@
       <w:lvlText w:val="%9."/>
       <w:lvlJc w:val="right"/>
       <w:pPr>
-        <w:ind w:left="6480" w:hanging="180"/>
+        <w:ind w:left="6120" w:hanging="180"/>
       </w:pPr>
     </w:lvl>
   </w:abstractNum>
@@ -1843,11 +1868,11 @@
         </c:dLbls>
         <c:gapWidth val="219"/>
         <c:overlap val="-27"/>
-        <c:axId val="2019796736"/>
-        <c:axId val="2091042368"/>
+        <c:axId val="2096422208"/>
+        <c:axId val="-2106644208"/>
       </c:barChart>
       <c:catAx>
-        <c:axId val="2019796736"/>
+        <c:axId val="2096422208"/>
         <c:scaling>
           <c:orientation val="minMax"/>
         </c:scaling>
@@ -1920,7 +1945,7 @@
             <a:endParaRPr lang="en-US"/>
           </a:p>
         </c:txPr>
-        <c:crossAx val="2091042368"/>
+        <c:crossAx val="-2106644208"/>
         <c:crosses val="autoZero"/>
         <c:auto val="1"/>
         <c:lblAlgn val="ctr"/>
@@ -1928,7 +1953,7 @@
         <c:noMultiLvlLbl val="0"/>
       </c:catAx>
       <c:valAx>
-        <c:axId val="2091042368"/>
+        <c:axId val="-2106644208"/>
         <c:scaling>
           <c:orientation val="minMax"/>
         </c:scaling>
@@ -2039,7 +2064,7 @@
             <a:endParaRPr lang="en-US"/>
           </a:p>
         </c:txPr>
-        <c:crossAx val="2019796736"/>
+        <c:crossAx val="2096422208"/>
         <c:crosses val="autoZero"/>
         <c:crossBetween val="between"/>
       </c:valAx>
@@ -2316,11 +2341,11 @@
         </c:dLbls>
         <c:gapWidth val="219"/>
         <c:overlap val="-27"/>
-        <c:axId val="-2105563632"/>
-        <c:axId val="-2118373440"/>
+        <c:axId val="-2106965440"/>
+        <c:axId val="2095562480"/>
       </c:barChart>
       <c:catAx>
-        <c:axId val="-2105563632"/>
+        <c:axId val="-2106965440"/>
         <c:scaling>
           <c:orientation val="minMax"/>
         </c:scaling>
@@ -2393,7 +2418,7 @@
             <a:endParaRPr lang="en-US"/>
           </a:p>
         </c:txPr>
-        <c:crossAx val="-2118373440"/>
+        <c:crossAx val="2095562480"/>
         <c:crosses val="autoZero"/>
         <c:auto val="1"/>
         <c:lblAlgn val="ctr"/>
@@ -2401,7 +2426,7 @@
         <c:noMultiLvlLbl val="0"/>
       </c:catAx>
       <c:valAx>
-        <c:axId val="-2118373440"/>
+        <c:axId val="2095562480"/>
         <c:scaling>
           <c:orientation val="minMax"/>
         </c:scaling>
@@ -2512,7 +2537,7 @@
             <a:endParaRPr lang="en-US"/>
           </a:p>
         </c:txPr>
-        <c:crossAx val="-2105563632"/>
+        <c:crossAx val="-2106965440"/>
         <c:crosses val="autoZero"/>
         <c:crossBetween val="between"/>
       </c:valAx>
@@ -2789,11 +2814,11 @@
         </c:dLbls>
         <c:gapWidth val="219"/>
         <c:overlap val="-27"/>
-        <c:axId val="2090905504"/>
-        <c:axId val="-2109417024"/>
+        <c:axId val="-2107629168"/>
+        <c:axId val="2096269840"/>
       </c:barChart>
       <c:catAx>
-        <c:axId val="2090905504"/>
+        <c:axId val="-2107629168"/>
         <c:scaling>
           <c:orientation val="minMax"/>
         </c:scaling>
@@ -2866,7 +2891,7 @@
             <a:endParaRPr lang="en-US"/>
           </a:p>
         </c:txPr>
-        <c:crossAx val="-2109417024"/>
+        <c:crossAx val="2096269840"/>
         <c:crosses val="autoZero"/>
         <c:auto val="1"/>
         <c:lblAlgn val="ctr"/>
@@ -2874,7 +2899,7 @@
         <c:noMultiLvlLbl val="0"/>
       </c:catAx>
       <c:valAx>
-        <c:axId val="-2109417024"/>
+        <c:axId val="2096269840"/>
         <c:scaling>
           <c:orientation val="minMax"/>
         </c:scaling>
@@ -2985,7 +3010,7 @@
             <a:endParaRPr lang="en-US"/>
           </a:p>
         </c:txPr>
-        <c:crossAx val="2090905504"/>
+        <c:crossAx val="-2107629168"/>
         <c:crosses val="autoZero"/>
         <c:crossBetween val="between"/>
       </c:valAx>

</xml_diff>

<commit_message>
Completed report for MP4
</commit_message>
<xml_diff>
--- a/report/MP4_Report.docx
+++ b/report/MP4_Report.docx
@@ -210,12 +210,7 @@
         <w:adjustRightInd w:val="0"/>
       </w:pPr>
       <w:r>
-        <w:t>Nimbus maintains a map between sup</w:t>
-      </w:r>
-      <w:bookmarkStart w:id="0" w:name="_GoBack"/>
-      <w:bookmarkEnd w:id="0"/>
-      <w:r>
-        <w:t>ervisors and their assigned tasks. Once Nimbus detect a supervisor’s failure, it will attempt to assign tasks on the failed supervisor to other live supervisors.</w:t>
+        <w:t>Nimbus maintains a map between supervisors and their assigned tasks. Once Nimbus detect a supervisor’s failure, it will attempt to assign tasks on the failed supervisor to other live supervisors.</w:t>
       </w:r>
     </w:p>
     <w:p>
@@ -247,7 +242,16 @@
         <w:adjustRightInd w:val="0"/>
       </w:pPr>
       <w:r>
-        <w:t xml:space="preserve">In order to ensure the at least once semantics for tuple, we adopt the </w:t>
+        <w:t xml:space="preserve">In order to ensure the ‘at least </w:t>
+      </w:r>
+      <w:r>
+        <w:t>once</w:t>
+      </w:r>
+      <w:r>
+        <w:t>’</w:t>
+      </w:r>
+      <w:r>
+        <w:t xml:space="preserve"> semantics for tuple, we adopt the </w:t>
       </w:r>
       <w:proofErr w:type="spellStart"/>
       <w:r>
@@ -293,15 +297,7 @@
         <w:t xml:space="preserve">Java </w:t>
       </w:r>
       <w:r>
-        <w:t xml:space="preserve">RMI. The communication between bolts and bolts, bolts and </w:t>
-      </w:r>
-      <w:proofErr w:type="spellStart"/>
-      <w:r>
-        <w:t>ackers</w:t>
-      </w:r>
-      <w:proofErr w:type="spellEnd"/>
-      <w:r>
-        <w:t xml:space="preserve"> are using UDP. And in order to reduce packet l</w:t>
+        <w:t>RMI. The communication between bolts and bolts, bolts and ackers are using UDP. And in order to reduce packet l</w:t>
       </w:r>
       <w:r>
         <w:t>oss, we allow clients to specify the rate for spout and bolts to emit tuples.</w:t>
@@ -345,7 +341,10 @@
         <w:adjustRightInd w:val="0"/>
       </w:pPr>
       <w:r>
-        <w:t>The whole project is implemented in Java.</w:t>
+        <w:t>The whole</w:t>
+      </w:r>
+      <w:r>
+        <w:t xml:space="preserve"> project is implemented in Java, and we use Java’s default serialization mechanism to serialize objects.</w:t>
       </w:r>
     </w:p>
     <w:p>
@@ -398,23 +397,7 @@
         </w:r>
       </w:hyperlink>
       <w:r>
-        <w:t>. The three applications are:</w:t>
-      </w:r>
-    </w:p>
-    <w:p>
-      <w:pPr>
-        <w:pStyle w:val="ListParagraph"/>
-        <w:widowControl/>
-        <w:numPr>
-          <w:ilvl w:val="0"/>
-          <w:numId w:val="5"/>
-        </w:numPr>
-        <w:autoSpaceDE w:val="0"/>
-        <w:autoSpaceDN w:val="0"/>
-        <w:adjustRightInd w:val="0"/>
-      </w:pPr>
-      <w:r>
-        <w:t>Find all users who tweet about a trending topic which belongs to the class “ongoing-event”. The topology is: Spout -&gt; Filter bolt -&gt; Join bolt -&gt; Sink bolt</w:t>
+        <w:t xml:space="preserve">. </w:t>
       </w:r>
     </w:p>
     <w:p>
@@ -424,6 +407,18 @@
         <w:autoSpaceDN w:val="0"/>
         <w:adjustRightInd w:val="0"/>
       </w:pPr>
+      <w:r>
+        <w:t xml:space="preserve">All the following experiments are done on 3 VMs (1 Nimbus, and 2 Supervisors) for both Crane and Storm. We only do failure experiments for Crane (Fail one Supervisor). The metric we collect is throughput (Tuples emitted by Sink Bolt per minute). </w:t>
+      </w:r>
+      <w:r>
+        <w:t xml:space="preserve">Because the dataset is not large enough, we manually make the dataset larger. </w:t>
+      </w:r>
+      <w:r>
+        <w:t>We run both Crane an</w:t>
+      </w:r>
+      <w:r>
+        <w:t>d Storm for 5 minutes, and calculate the throughout.</w:t>
+      </w:r>
     </w:p>
     <w:p>
       <w:pPr>
@@ -431,38 +426,7 @@
         <w:autoSpaceDE w:val="0"/>
         <w:autoSpaceDN w:val="0"/>
         <w:adjustRightInd w:val="0"/>
-        <w:ind w:left="720"/>
-      </w:pPr>
-      <w:r>
-        <w:t>From the plot, we can see.</w:t>
-      </w:r>
-      <w:r>
-        <w:t xml:space="preserve"> When use Crane, when use Storm.</w:t>
-      </w:r>
-    </w:p>
-    <w:p>
-      <w:pPr>
-        <w:pStyle w:val="ListParagraph"/>
-        <w:widowControl/>
-        <w:numPr>
-          <w:ilvl w:val="0"/>
-          <w:numId w:val="5"/>
-        </w:numPr>
-        <w:autoSpaceDE w:val="0"/>
-        <w:autoSpaceDN w:val="0"/>
-        <w:adjustRightInd w:val="0"/>
-      </w:pPr>
-      <w:r>
-        <w:t>Count the number of tweets for trending topic class “meme”, “</w:t>
-      </w:r>
-      <w:proofErr w:type="spellStart"/>
-      <w:r>
-        <w:t>onging</w:t>
-      </w:r>
-      <w:proofErr w:type="spellEnd"/>
-      <w:r>
-        <w:t>-event”, and “news”. The topology is: Spout -&gt; Filter bolt -&gt; Transform bolt -&gt; Sink bolt</w:t>
-      </w:r>
+      </w:pPr>
     </w:p>
     <w:p>
       <w:pPr>
@@ -470,8 +434,13 @@
         <w:autoSpaceDE w:val="0"/>
         <w:autoSpaceDN w:val="0"/>
         <w:adjustRightInd w:val="0"/>
-        <w:ind w:left="720"/>
-      </w:pPr>
+      </w:pPr>
+      <w:r>
+        <w:t>Our</w:t>
+      </w:r>
+      <w:r>
+        <w:t xml:space="preserve"> three applications are:</w:t>
+      </w:r>
     </w:p>
     <w:p>
       <w:pPr>
@@ -479,80 +448,20 @@
         <w:autoSpaceDE w:val="0"/>
         <w:autoSpaceDN w:val="0"/>
         <w:adjustRightInd w:val="0"/>
-        <w:ind w:left="720"/>
-      </w:pPr>
-      <w:r>
-        <w:t>From the plot, we can conclude.</w:t>
-      </w:r>
-      <w:r>
-        <w:t xml:space="preserve"> </w:t>
-      </w:r>
-      <w:r>
-        <w:t>When use Crane, when use Storm.</w:t>
+      </w:pPr>
+      <w:r>
+        <w:t xml:space="preserve">1. </w:t>
+      </w:r>
+      <w:r>
+        <w:t>Find all users who tweet about a trending topic which belongs to the class “ongoing-event”. The topology is: Spout -&gt; Filte</w:t>
+      </w:r>
+      <w:r>
+        <w:t>r bolt -&gt; Join bolt -&gt; Sink bolt</w:t>
       </w:r>
     </w:p>
     <w:p>
       <w:pPr>
-        <w:pStyle w:val="ListParagraph"/>
-        <w:widowControl/>
-        <w:numPr>
-          <w:ilvl w:val="0"/>
-          <w:numId w:val="5"/>
-        </w:numPr>
-        <w:autoSpaceDE w:val="0"/>
-        <w:autoSpaceDN w:val="0"/>
-        <w:adjustRightInd w:val="0"/>
-      </w:pPr>
-      <w:r>
-        <w:t>Fi</w:t>
-      </w:r>
-      <w:r>
-        <w:t>lter all tweet</w:t>
-      </w:r>
-      <w:r>
-        <w:t xml:space="preserve"> </w:t>
-      </w:r>
-      <w:r>
-        <w:t>ids for trending topic class “meme”, “ongoing-event”</w:t>
-      </w:r>
-      <w:r>
-        <w:t>, and “news”. The topology is: Spout -&gt; Filter bolt -&gt; Sink bolt</w:t>
-      </w:r>
-    </w:p>
-    <w:p>
-      <w:pPr>
-        <w:widowControl/>
-        <w:autoSpaceDE w:val="0"/>
-        <w:autoSpaceDN w:val="0"/>
-        <w:adjustRightInd w:val="0"/>
-        <w:ind w:left="720"/>
-      </w:pPr>
-    </w:p>
-    <w:p>
-      <w:pPr>
-        <w:widowControl/>
-        <w:autoSpaceDE w:val="0"/>
-        <w:autoSpaceDN w:val="0"/>
-        <w:adjustRightInd w:val="0"/>
-        <w:ind w:left="720"/>
-      </w:pPr>
-      <w:r>
-        <w:t>From the above plot, we can see.</w:t>
-      </w:r>
-      <w:r>
-        <w:t xml:space="preserve"> </w:t>
-      </w:r>
-      <w:r>
-        <w:t>When use Crane, when use Storm.</w:t>
-      </w:r>
-    </w:p>
-    <w:p>
-      <w:pPr>
-        <w:pStyle w:val="ListParagraph"/>
-        <w:widowControl/>
-        <w:autoSpaceDE w:val="0"/>
-        <w:autoSpaceDN w:val="0"/>
-        <w:adjustRightInd w:val="0"/>
+        <w:ind w:left="360"/>
       </w:pPr>
       <w:r>
         <w:rPr>
@@ -561,10 +470,10 @@
         </w:rPr>
         <w:lastRenderedPageBreak/>
         <w:drawing>
-          <wp:inline distT="0" distB="0" distL="0" distR="0" wp14:anchorId="48FD6F97" wp14:editId="3DAEC0CF">
-            <wp:extent cx="4105275" cy="2609850"/>
-            <wp:effectExtent l="0" t="0" r="9525" b="0"/>
-            <wp:docPr id="1" name="Chart 1"/>
+          <wp:inline distT="0" distB="0" distL="0" distR="0" wp14:anchorId="01B20CAC" wp14:editId="689458CD">
+            <wp:extent cx="3962400" cy="2695575"/>
+            <wp:effectExtent l="0" t="0" r="0" b="22225"/>
+            <wp:docPr id="3" name="Chart 3"/>
             <wp:cNvGraphicFramePr/>
             <a:graphic xmlns:a="http://schemas.openxmlformats.org/drawingml/2006/main">
               <a:graphicData uri="http://schemas.openxmlformats.org/drawingml/2006/chart">
@@ -577,59 +486,77 @@
     </w:p>
     <w:p>
       <w:pPr>
-        <w:pStyle w:val="ListParagraph"/>
+        <w:ind w:left="360"/>
+      </w:pPr>
+    </w:p>
+    <w:p>
+      <w:pPr>
         <w:widowControl/>
         <w:autoSpaceDE w:val="0"/>
         <w:autoSpaceDN w:val="0"/>
         <w:adjustRightInd w:val="0"/>
-      </w:pPr>
+        <w:rPr>
+          <w:rFonts w:hint="eastAsia"/>
+        </w:rPr>
+      </w:pPr>
+      <w:r>
+        <w:t xml:space="preserve">The topology is composed of a filter bolt and join bolt. For the join bolt, we need to join a </w:t>
+      </w:r>
+      <w:proofErr w:type="spellStart"/>
+      <w:r>
+        <w:t>tweetid</w:t>
+      </w:r>
+      <w:proofErr w:type="spellEnd"/>
+      <w:r>
+        <w:t xml:space="preserve"> with all user who tweet the </w:t>
+      </w:r>
+      <w:proofErr w:type="spellStart"/>
+      <w:r>
+        <w:t>tweetid</w:t>
+      </w:r>
+      <w:proofErr w:type="spellEnd"/>
+      <w:r>
+        <w:t>, and on average one tuple will generate around 1000 chil</w:t>
+      </w:r>
+      <w:r>
+        <w:t>dren tuple. So in order to throttle the emitting rate, we throttle the spout emitting rate and also bolt emitting rate. So that’s why Crane performs much worse than Storm. For failure case, the performance of Crane depends on the time for Nimbus to detect the failure and reassign tasks. Because the average detection time for our failure detector is 5 seconds, so the throughput does not decrease much.</w:t>
+      </w:r>
     </w:p>
     <w:p>
       <w:pPr>
-        <w:pStyle w:val="ListParagraph"/>
         <w:widowControl/>
         <w:autoSpaceDE w:val="0"/>
         <w:autoSpaceDN w:val="0"/>
         <w:adjustRightInd w:val="0"/>
       </w:pPr>
-      <w:r>
-        <w:t xml:space="preserve"> </w:t>
-      </w:r>
     </w:p>
     <w:p>
       <w:pPr>
-        <w:pStyle w:val="ListParagraph"/>
-      </w:pPr>
-    </w:p>
-    <w:p>
-      <w:pPr>
-        <w:pStyle w:val="ListParagraph"/>
-        <w:rPr>
-          <w:b/>
-        </w:rPr>
-      </w:pPr>
-      <w:r>
-        <w:rPr>
-          <w:b/>
-        </w:rPr>
-        <w:t>Comparison- Storm vs Crane</w:t>
-      </w:r>
-    </w:p>
-    <w:p>
-      <w:pPr>
-        <w:pStyle w:val="ListParagraph"/>
-        <w:rPr>
-          <w:b/>
-        </w:rPr>
-      </w:pPr>
-    </w:p>
-    <w:p>
-      <w:pPr>
-        <w:pStyle w:val="ListParagraph"/>
         <w:widowControl/>
         <w:autoSpaceDE w:val="0"/>
         <w:autoSpaceDN w:val="0"/>
         <w:adjustRightInd w:val="0"/>
+      </w:pPr>
+      <w:r>
+        <w:t xml:space="preserve">2. </w:t>
+      </w:r>
+      <w:r>
+        <w:t>Count the number of tweets for trending topic class “meme”, “ong</w:t>
+      </w:r>
+      <w:r>
+        <w:t>o</w:t>
+      </w:r>
+      <w:r>
+        <w:t>ing-event”, and “news”. The topology is: Spout -&gt; Filter bolt -&gt; Transform bolt -&gt; Sink bolt</w:t>
+      </w:r>
+    </w:p>
+    <w:p>
+      <w:pPr>
+        <w:widowControl/>
+        <w:autoSpaceDE w:val="0"/>
+        <w:autoSpaceDN w:val="0"/>
+        <w:adjustRightInd w:val="0"/>
+        <w:ind w:left="360"/>
       </w:pPr>
       <w:r>
         <w:rPr>
@@ -637,10 +564,10 @@
           <w:lang w:eastAsia="en-US"/>
         </w:rPr>
         <w:drawing>
-          <wp:inline distT="0" distB="0" distL="0" distR="0" wp14:anchorId="74278D94" wp14:editId="2C6F5270">
-            <wp:extent cx="3790950" cy="2514600"/>
-            <wp:effectExtent l="0" t="0" r="0" b="0"/>
-            <wp:docPr id="2" name="Chart 2"/>
+          <wp:inline distT="0" distB="0" distL="0" distR="0" wp14:anchorId="77F7516C" wp14:editId="79C9B0AC">
+            <wp:extent cx="4105275" cy="2609850"/>
+            <wp:effectExtent l="0" t="0" r="9525" b="6350"/>
+            <wp:docPr id="1" name="Chart 1"/>
             <wp:cNvGraphicFramePr/>
             <a:graphic xmlns:a="http://schemas.openxmlformats.org/drawingml/2006/main">
               <a:graphicData uri="http://schemas.openxmlformats.org/drawingml/2006/chart">
@@ -653,73 +580,77 @@
     </w:p>
     <w:p>
       <w:pPr>
-        <w:pStyle w:val="ListParagraph"/>
+        <w:widowControl/>
+        <w:autoSpaceDE w:val="0"/>
+        <w:autoSpaceDN w:val="0"/>
+        <w:adjustRightInd w:val="0"/>
+        <w:ind w:left="720"/>
+      </w:pPr>
+    </w:p>
+    <w:p>
+      <w:pPr>
+        <w:widowControl/>
+        <w:autoSpaceDE w:val="0"/>
+        <w:autoSpaceDN w:val="0"/>
+        <w:adjustRightInd w:val="0"/>
+      </w:pPr>
+      <w:r>
+        <w:t>Because the the topology does not contain join bolt, so the rate for sending and receiving for every bolt is relatively balanced. So we do not throttle much on the sending rate. That’s why the performance for Crane and Storm is relatively close. And the explanation for the failure cases is the same as the first application.</w:t>
+      </w:r>
+    </w:p>
+    <w:p>
+      <w:pPr>
+        <w:widowControl/>
+        <w:autoSpaceDE w:val="0"/>
+        <w:autoSpaceDN w:val="0"/>
+        <w:adjustRightInd w:val="0"/>
+        <w:ind w:left="720"/>
+      </w:pPr>
+    </w:p>
+    <w:p>
+      <w:pPr>
+        <w:widowControl/>
+        <w:autoSpaceDE w:val="0"/>
+        <w:autoSpaceDN w:val="0"/>
+        <w:adjustRightInd w:val="0"/>
+      </w:pPr>
+      <w:r>
+        <w:lastRenderedPageBreak/>
+        <w:t xml:space="preserve">3. </w:t>
+      </w:r>
+      <w:r>
+        <w:t>Fi</w:t>
+      </w:r>
+      <w:r>
+        <w:t>lter all tweet</w:t>
+      </w:r>
+      <w:r>
+        <w:t xml:space="preserve"> </w:t>
+      </w:r>
+      <w:r>
+        <w:t>ids for trending topic class “meme”, “ongoing-event”</w:t>
+      </w:r>
+      <w:r>
+        <w:t>, and “news”. The topology is: Spout -&gt; Filter bolt -&gt; Sink bolt</w:t>
+      </w:r>
+    </w:p>
+    <w:p>
+      <w:pPr>
+        <w:ind w:left="360"/>
         <w:rPr>
           <w:b/>
         </w:rPr>
-      </w:pPr>
-    </w:p>
-    <w:p>
-      <w:pPr>
-        <w:pStyle w:val="ListParagraph"/>
-      </w:pPr>
-    </w:p>
-    <w:p>
-      <w:pPr>
-        <w:pStyle w:val="ListParagraph"/>
-      </w:pPr>
-    </w:p>
-    <w:p>
-      <w:pPr>
-        <w:pStyle w:val="ListParagraph"/>
-        <w:numPr>
-          <w:ilvl w:val="0"/>
-          <w:numId w:val="2"/>
-        </w:numPr>
-      </w:pPr>
-      <w:r>
-        <w:t>Using Transform</w:t>
-      </w:r>
-    </w:p>
-    <w:p>
-      <w:pPr>
-        <w:pStyle w:val="ListParagraph"/>
-      </w:pPr>
-    </w:p>
-    <w:p>
-      <w:pPr>
-        <w:pStyle w:val="ListParagraph"/>
-        <w:rPr>
-          <w:b/>
-        </w:rPr>
-      </w:pPr>
-      <w:r>
-        <w:rPr>
-          <w:b/>
-        </w:rPr>
-        <w:t>Comparison- Storm vs Crane</w:t>
-      </w:r>
-    </w:p>
-    <w:p>
-      <w:pPr>
-        <w:pStyle w:val="ListParagraph"/>
-      </w:pPr>
-    </w:p>
-    <w:p>
-      <w:pPr>
-        <w:pStyle w:val="ListParagraph"/>
       </w:pPr>
       <w:r>
         <w:rPr>
           <w:noProof/>
           <w:lang w:eastAsia="en-US"/>
         </w:rPr>
-        <w:lastRenderedPageBreak/>
         <w:drawing>
-          <wp:inline distT="0" distB="0" distL="0" distR="0" wp14:anchorId="45BA6D47" wp14:editId="1BFF076D">
-            <wp:extent cx="3962400" cy="2695575"/>
-            <wp:effectExtent l="0" t="0" r="0" b="9525"/>
-            <wp:docPr id="3" name="Chart 3"/>
+          <wp:inline distT="0" distB="0" distL="0" distR="0" wp14:anchorId="2AA840A1" wp14:editId="43B8830F">
+            <wp:extent cx="4734218" cy="2514600"/>
+            <wp:effectExtent l="0" t="0" r="15875" b="0"/>
+            <wp:docPr id="2" name="Chart 2"/>
             <wp:cNvGraphicFramePr/>
             <a:graphic xmlns:a="http://schemas.openxmlformats.org/drawingml/2006/main">
               <a:graphicData uri="http://schemas.openxmlformats.org/drawingml/2006/chart">
@@ -732,8 +663,71 @@
     </w:p>
     <w:p>
       <w:pPr>
+        <w:widowControl/>
+        <w:autoSpaceDE w:val="0"/>
+        <w:autoSpaceDN w:val="0"/>
+        <w:adjustRightInd w:val="0"/>
+        <w:ind w:left="720"/>
+      </w:pPr>
+    </w:p>
+    <w:p>
+      <w:pPr>
+        <w:widowControl/>
+        <w:autoSpaceDE w:val="0"/>
+        <w:autoSpaceDN w:val="0"/>
+        <w:adjustRightInd w:val="0"/>
+      </w:pPr>
+      <w:r>
+        <w:t>The application is the easiest</w:t>
+      </w:r>
+      <w:r>
+        <w:t>. For the parallelism = 3 case, we do not have any throttling, and the performance exceeds Storm.</w:t>
+      </w:r>
+    </w:p>
+    <w:p>
+      <w:pPr>
         <w:pStyle w:val="ListParagraph"/>
-      </w:pPr>
+        <w:widowControl/>
+        <w:autoSpaceDE w:val="0"/>
+        <w:autoSpaceDN w:val="0"/>
+        <w:adjustRightInd w:val="0"/>
+      </w:pPr>
+      <w:r>
+        <w:t xml:space="preserve"> </w:t>
+      </w:r>
+    </w:p>
+    <w:p>
+      <w:pPr>
+        <w:widowControl/>
+        <w:autoSpaceDE w:val="0"/>
+        <w:autoSpaceDN w:val="0"/>
+        <w:adjustRightInd w:val="0"/>
+      </w:pPr>
+      <w:bookmarkStart w:id="0" w:name="_GoBack"/>
+      <w:bookmarkEnd w:id="0"/>
+    </w:p>
+    <w:p>
+      <w:r>
+        <w:t>Conclusion</w:t>
+      </w:r>
+      <w:r>
+        <w:t xml:space="preserve">: </w:t>
+      </w:r>
+      <w:r>
+        <w:t xml:space="preserve">One bottleneck for Crane </w:t>
+      </w:r>
+      <w:r>
+        <w:t>is related to throttling. A better strategy may be to use TCP instead of UDP for sending tuples, because TCP has some back pressure mechanism.</w:t>
+      </w:r>
+      <w:r>
+        <w:t xml:space="preserve"> And another way to improve performance is to change the serialization method. We found Java’s default serialization is not so bandwidth efficient. Using Google Proto</w:t>
+      </w:r>
+      <w:r>
+        <w:t>co</w:t>
+      </w:r>
+      <w:r>
+        <w:t>l Buffers may improve performance a lot.</w:t>
+      </w:r>
     </w:p>
     <w:sectPr>
       <w:pgSz w:w="11906" w:h="16838"/>
@@ -926,6 +920,95 @@
     </w:lvl>
   </w:abstractNum>
   <w:abstractNum w:abstractNumId="2">
+    <w:nsid w:val="30BE2F77"/>
+    <w:multiLevelType w:val="hybridMultilevel"/>
+    <w:tmpl w:val="767AB7F0"/>
+    <w:lvl w:ilvl="0" w:tplc="CC243220">
+      <w:start w:val="2"/>
+      <w:numFmt w:val="decimal"/>
+      <w:lvlText w:val="%1n"/>
+      <w:lvlJc w:val="left"/>
+      <w:pPr>
+        <w:ind w:left="720" w:hanging="360"/>
+      </w:pPr>
+      <w:rPr>
+        <w:rFonts w:hint="default"/>
+      </w:rPr>
+    </w:lvl>
+    <w:lvl w:ilvl="1" w:tplc="04090019" w:tentative="1">
+      <w:start w:val="1"/>
+      <w:numFmt w:val="lowerLetter"/>
+      <w:lvlText w:val="%2."/>
+      <w:lvlJc w:val="left"/>
+      <w:pPr>
+        <w:ind w:left="1440" w:hanging="360"/>
+      </w:pPr>
+    </w:lvl>
+    <w:lvl w:ilvl="2" w:tplc="0409001B" w:tentative="1">
+      <w:start w:val="1"/>
+      <w:numFmt w:val="lowerRoman"/>
+      <w:lvlText w:val="%3."/>
+      <w:lvlJc w:val="right"/>
+      <w:pPr>
+        <w:ind w:left="2160" w:hanging="180"/>
+      </w:pPr>
+    </w:lvl>
+    <w:lvl w:ilvl="3" w:tplc="0409000F" w:tentative="1">
+      <w:start w:val="1"/>
+      <w:numFmt w:val="decimal"/>
+      <w:lvlText w:val="%4."/>
+      <w:lvlJc w:val="left"/>
+      <w:pPr>
+        <w:ind w:left="2880" w:hanging="360"/>
+      </w:pPr>
+    </w:lvl>
+    <w:lvl w:ilvl="4" w:tplc="04090019" w:tentative="1">
+      <w:start w:val="1"/>
+      <w:numFmt w:val="lowerLetter"/>
+      <w:lvlText w:val="%5."/>
+      <w:lvlJc w:val="left"/>
+      <w:pPr>
+        <w:ind w:left="3600" w:hanging="360"/>
+      </w:pPr>
+    </w:lvl>
+    <w:lvl w:ilvl="5" w:tplc="0409001B" w:tentative="1">
+      <w:start w:val="1"/>
+      <w:numFmt w:val="lowerRoman"/>
+      <w:lvlText w:val="%6."/>
+      <w:lvlJc w:val="right"/>
+      <w:pPr>
+        <w:ind w:left="4320" w:hanging="180"/>
+      </w:pPr>
+    </w:lvl>
+    <w:lvl w:ilvl="6" w:tplc="0409000F" w:tentative="1">
+      <w:start w:val="1"/>
+      <w:numFmt w:val="decimal"/>
+      <w:lvlText w:val="%7."/>
+      <w:lvlJc w:val="left"/>
+      <w:pPr>
+        <w:ind w:left="5040" w:hanging="360"/>
+      </w:pPr>
+    </w:lvl>
+    <w:lvl w:ilvl="7" w:tplc="04090019" w:tentative="1">
+      <w:start w:val="1"/>
+      <w:numFmt w:val="lowerLetter"/>
+      <w:lvlText w:val="%8."/>
+      <w:lvlJc w:val="left"/>
+      <w:pPr>
+        <w:ind w:left="5760" w:hanging="360"/>
+      </w:pPr>
+    </w:lvl>
+    <w:lvl w:ilvl="8" w:tplc="0409001B" w:tentative="1">
+      <w:start w:val="1"/>
+      <w:numFmt w:val="lowerRoman"/>
+      <w:lvlText w:val="%9."/>
+      <w:lvlJc w:val="right"/>
+      <w:pPr>
+        <w:ind w:left="6480" w:hanging="180"/>
+      </w:pPr>
+    </w:lvl>
+  </w:abstractNum>
+  <w:abstractNum w:abstractNumId="3">
     <w:nsid w:val="3A411D79"/>
     <w:multiLevelType w:val="hybridMultilevel"/>
     <w:tmpl w:val="F6F6FC70"/>
@@ -1014,7 +1097,96 @@
       </w:pPr>
     </w:lvl>
   </w:abstractNum>
-  <w:abstractNum w:abstractNumId="3">
+  <w:abstractNum w:abstractNumId="4">
+    <w:nsid w:val="3FEF7B37"/>
+    <w:multiLevelType w:val="hybridMultilevel"/>
+    <w:tmpl w:val="D5C8DD12"/>
+    <w:lvl w:ilvl="0" w:tplc="0409000F">
+      <w:start w:val="3"/>
+      <w:numFmt w:val="decimal"/>
+      <w:lvlText w:val="%1."/>
+      <w:lvlJc w:val="left"/>
+      <w:pPr>
+        <w:ind w:left="720" w:hanging="360"/>
+      </w:pPr>
+      <w:rPr>
+        <w:rFonts w:hint="default"/>
+      </w:rPr>
+    </w:lvl>
+    <w:lvl w:ilvl="1" w:tplc="04090019" w:tentative="1">
+      <w:start w:val="1"/>
+      <w:numFmt w:val="lowerLetter"/>
+      <w:lvlText w:val="%2."/>
+      <w:lvlJc w:val="left"/>
+      <w:pPr>
+        <w:ind w:left="1440" w:hanging="360"/>
+      </w:pPr>
+    </w:lvl>
+    <w:lvl w:ilvl="2" w:tplc="0409001B" w:tentative="1">
+      <w:start w:val="1"/>
+      <w:numFmt w:val="lowerRoman"/>
+      <w:lvlText w:val="%3."/>
+      <w:lvlJc w:val="right"/>
+      <w:pPr>
+        <w:ind w:left="2160" w:hanging="180"/>
+      </w:pPr>
+    </w:lvl>
+    <w:lvl w:ilvl="3" w:tplc="0409000F" w:tentative="1">
+      <w:start w:val="1"/>
+      <w:numFmt w:val="decimal"/>
+      <w:lvlText w:val="%4."/>
+      <w:lvlJc w:val="left"/>
+      <w:pPr>
+        <w:ind w:left="2880" w:hanging="360"/>
+      </w:pPr>
+    </w:lvl>
+    <w:lvl w:ilvl="4" w:tplc="04090019" w:tentative="1">
+      <w:start w:val="1"/>
+      <w:numFmt w:val="lowerLetter"/>
+      <w:lvlText w:val="%5."/>
+      <w:lvlJc w:val="left"/>
+      <w:pPr>
+        <w:ind w:left="3600" w:hanging="360"/>
+      </w:pPr>
+    </w:lvl>
+    <w:lvl w:ilvl="5" w:tplc="0409001B" w:tentative="1">
+      <w:start w:val="1"/>
+      <w:numFmt w:val="lowerRoman"/>
+      <w:lvlText w:val="%6."/>
+      <w:lvlJc w:val="right"/>
+      <w:pPr>
+        <w:ind w:left="4320" w:hanging="180"/>
+      </w:pPr>
+    </w:lvl>
+    <w:lvl w:ilvl="6" w:tplc="0409000F" w:tentative="1">
+      <w:start w:val="1"/>
+      <w:numFmt w:val="decimal"/>
+      <w:lvlText w:val="%7."/>
+      <w:lvlJc w:val="left"/>
+      <w:pPr>
+        <w:ind w:left="5040" w:hanging="360"/>
+      </w:pPr>
+    </w:lvl>
+    <w:lvl w:ilvl="7" w:tplc="04090019" w:tentative="1">
+      <w:start w:val="1"/>
+      <w:numFmt w:val="lowerLetter"/>
+      <w:lvlText w:val="%8."/>
+      <w:lvlJc w:val="left"/>
+      <w:pPr>
+        <w:ind w:left="5760" w:hanging="360"/>
+      </w:pPr>
+    </w:lvl>
+    <w:lvl w:ilvl="8" w:tplc="0409001B" w:tentative="1">
+      <w:start w:val="1"/>
+      <w:numFmt w:val="lowerRoman"/>
+      <w:lvlText w:val="%9."/>
+      <w:lvlJc w:val="right"/>
+      <w:pPr>
+        <w:ind w:left="6480" w:hanging="180"/>
+      </w:pPr>
+    </w:lvl>
+  </w:abstractNum>
+  <w:abstractNum w:abstractNumId="5">
     <w:nsid w:val="41C151E6"/>
     <w:multiLevelType w:val="hybridMultilevel"/>
     <w:tmpl w:val="A3DCA16E"/>
@@ -1103,7 +1275,185 @@
       </w:pPr>
     </w:lvl>
   </w:abstractNum>
-  <w:abstractNum w:abstractNumId="4">
+  <w:abstractNum w:abstractNumId="6">
+    <w:nsid w:val="45A914DD"/>
+    <w:multiLevelType w:val="hybridMultilevel"/>
+    <w:tmpl w:val="0DB66CB0"/>
+    <w:lvl w:ilvl="0" w:tplc="27E6E7CC">
+      <w:start w:val="2"/>
+      <w:numFmt w:val="decimal"/>
+      <w:lvlText w:val="%1"/>
+      <w:lvlJc w:val="left"/>
+      <w:pPr>
+        <w:ind w:left="720" w:hanging="360"/>
+      </w:pPr>
+      <w:rPr>
+        <w:rFonts w:hint="default"/>
+      </w:rPr>
+    </w:lvl>
+    <w:lvl w:ilvl="1" w:tplc="04090019" w:tentative="1">
+      <w:start w:val="1"/>
+      <w:numFmt w:val="lowerLetter"/>
+      <w:lvlText w:val="%2."/>
+      <w:lvlJc w:val="left"/>
+      <w:pPr>
+        <w:ind w:left="1440" w:hanging="360"/>
+      </w:pPr>
+    </w:lvl>
+    <w:lvl w:ilvl="2" w:tplc="0409001B" w:tentative="1">
+      <w:start w:val="1"/>
+      <w:numFmt w:val="lowerRoman"/>
+      <w:lvlText w:val="%3."/>
+      <w:lvlJc w:val="right"/>
+      <w:pPr>
+        <w:ind w:left="2160" w:hanging="180"/>
+      </w:pPr>
+    </w:lvl>
+    <w:lvl w:ilvl="3" w:tplc="0409000F" w:tentative="1">
+      <w:start w:val="1"/>
+      <w:numFmt w:val="decimal"/>
+      <w:lvlText w:val="%4."/>
+      <w:lvlJc w:val="left"/>
+      <w:pPr>
+        <w:ind w:left="2880" w:hanging="360"/>
+      </w:pPr>
+    </w:lvl>
+    <w:lvl w:ilvl="4" w:tplc="04090019" w:tentative="1">
+      <w:start w:val="1"/>
+      <w:numFmt w:val="lowerLetter"/>
+      <w:lvlText w:val="%5."/>
+      <w:lvlJc w:val="left"/>
+      <w:pPr>
+        <w:ind w:left="3600" w:hanging="360"/>
+      </w:pPr>
+    </w:lvl>
+    <w:lvl w:ilvl="5" w:tplc="0409001B" w:tentative="1">
+      <w:start w:val="1"/>
+      <w:numFmt w:val="lowerRoman"/>
+      <w:lvlText w:val="%6."/>
+      <w:lvlJc w:val="right"/>
+      <w:pPr>
+        <w:ind w:left="4320" w:hanging="180"/>
+      </w:pPr>
+    </w:lvl>
+    <w:lvl w:ilvl="6" w:tplc="0409000F" w:tentative="1">
+      <w:start w:val="1"/>
+      <w:numFmt w:val="decimal"/>
+      <w:lvlText w:val="%7."/>
+      <w:lvlJc w:val="left"/>
+      <w:pPr>
+        <w:ind w:left="5040" w:hanging="360"/>
+      </w:pPr>
+    </w:lvl>
+    <w:lvl w:ilvl="7" w:tplc="04090019" w:tentative="1">
+      <w:start w:val="1"/>
+      <w:numFmt w:val="lowerLetter"/>
+      <w:lvlText w:val="%8."/>
+      <w:lvlJc w:val="left"/>
+      <w:pPr>
+        <w:ind w:left="5760" w:hanging="360"/>
+      </w:pPr>
+    </w:lvl>
+    <w:lvl w:ilvl="8" w:tplc="0409001B" w:tentative="1">
+      <w:start w:val="1"/>
+      <w:numFmt w:val="lowerRoman"/>
+      <w:lvlText w:val="%9."/>
+      <w:lvlJc w:val="right"/>
+      <w:pPr>
+        <w:ind w:left="6480" w:hanging="180"/>
+      </w:pPr>
+    </w:lvl>
+  </w:abstractNum>
+  <w:abstractNum w:abstractNumId="7">
+    <w:nsid w:val="519E5943"/>
+    <w:multiLevelType w:val="hybridMultilevel"/>
+    <w:tmpl w:val="FC968A18"/>
+    <w:lvl w:ilvl="0" w:tplc="0409000F">
+      <w:start w:val="1"/>
+      <w:numFmt w:val="decimal"/>
+      <w:lvlText w:val="%1."/>
+      <w:lvlJc w:val="left"/>
+      <w:pPr>
+        <w:ind w:left="720" w:hanging="360"/>
+      </w:pPr>
+      <w:rPr>
+        <w:rFonts w:hint="default"/>
+      </w:rPr>
+    </w:lvl>
+    <w:lvl w:ilvl="1" w:tplc="04090019" w:tentative="1">
+      <w:start w:val="1"/>
+      <w:numFmt w:val="lowerLetter"/>
+      <w:lvlText w:val="%2."/>
+      <w:lvlJc w:val="left"/>
+      <w:pPr>
+        <w:ind w:left="1440" w:hanging="360"/>
+      </w:pPr>
+    </w:lvl>
+    <w:lvl w:ilvl="2" w:tplc="0409001B" w:tentative="1">
+      <w:start w:val="1"/>
+      <w:numFmt w:val="lowerRoman"/>
+      <w:lvlText w:val="%3."/>
+      <w:lvlJc w:val="right"/>
+      <w:pPr>
+        <w:ind w:left="2160" w:hanging="180"/>
+      </w:pPr>
+    </w:lvl>
+    <w:lvl w:ilvl="3" w:tplc="0409000F" w:tentative="1">
+      <w:start w:val="1"/>
+      <w:numFmt w:val="decimal"/>
+      <w:lvlText w:val="%4."/>
+      <w:lvlJc w:val="left"/>
+      <w:pPr>
+        <w:ind w:left="2880" w:hanging="360"/>
+      </w:pPr>
+    </w:lvl>
+    <w:lvl w:ilvl="4" w:tplc="04090019" w:tentative="1">
+      <w:start w:val="1"/>
+      <w:numFmt w:val="lowerLetter"/>
+      <w:lvlText w:val="%5."/>
+      <w:lvlJc w:val="left"/>
+      <w:pPr>
+        <w:ind w:left="3600" w:hanging="360"/>
+      </w:pPr>
+    </w:lvl>
+    <w:lvl w:ilvl="5" w:tplc="0409001B" w:tentative="1">
+      <w:start w:val="1"/>
+      <w:numFmt w:val="lowerRoman"/>
+      <w:lvlText w:val="%6."/>
+      <w:lvlJc w:val="right"/>
+      <w:pPr>
+        <w:ind w:left="4320" w:hanging="180"/>
+      </w:pPr>
+    </w:lvl>
+    <w:lvl w:ilvl="6" w:tplc="0409000F" w:tentative="1">
+      <w:start w:val="1"/>
+      <w:numFmt w:val="decimal"/>
+      <w:lvlText w:val="%7."/>
+      <w:lvlJc w:val="left"/>
+      <w:pPr>
+        <w:ind w:left="5040" w:hanging="360"/>
+      </w:pPr>
+    </w:lvl>
+    <w:lvl w:ilvl="7" w:tplc="04090019" w:tentative="1">
+      <w:start w:val="1"/>
+      <w:numFmt w:val="lowerLetter"/>
+      <w:lvlText w:val="%8."/>
+      <w:lvlJc w:val="left"/>
+      <w:pPr>
+        <w:ind w:left="5760" w:hanging="360"/>
+      </w:pPr>
+    </w:lvl>
+    <w:lvl w:ilvl="8" w:tplc="0409001B" w:tentative="1">
+      <w:start w:val="1"/>
+      <w:numFmt w:val="lowerRoman"/>
+      <w:lvlText w:val="%9."/>
+      <w:lvlJc w:val="right"/>
+      <w:pPr>
+        <w:ind w:left="6480" w:hanging="180"/>
+      </w:pPr>
+    </w:lvl>
+  </w:abstractNum>
+  <w:abstractNum w:abstractNumId="8">
     <w:nsid w:val="77122DA7"/>
     <w:multiLevelType w:val="hybridMultilevel"/>
     <w:tmpl w:val="15164806"/>
@@ -1193,10 +1543,10 @@
     </w:lvl>
   </w:abstractNum>
   <w:num w:numId="1">
-    <w:abstractNumId w:val="2"/>
+    <w:abstractNumId w:val="3"/>
   </w:num>
   <w:num w:numId="2">
-    <w:abstractNumId w:val="3"/>
+    <w:abstractNumId w:val="5"/>
   </w:num>
   <w:num w:numId="3">
     <w:abstractNumId w:val="0"/>
@@ -1205,6 +1555,18 @@
     <w:abstractNumId w:val="1"/>
   </w:num>
   <w:num w:numId="5">
+    <w:abstractNumId w:val="8"/>
+  </w:num>
+  <w:num w:numId="6">
+    <w:abstractNumId w:val="6"/>
+  </w:num>
+  <w:num w:numId="7">
+    <w:abstractNumId w:val="2"/>
+  </w:num>
+  <w:num w:numId="8">
+    <w:abstractNumId w:val="7"/>
+  </w:num>
+  <w:num w:numId="9">
     <w:abstractNumId w:val="4"/>
   </w:num>
 </w:numbering>
@@ -1215,7 +1577,7 @@
   <w:docDefaults>
     <w:rPrDefault>
       <w:rPr>
-        <w:rFonts w:asciiTheme="minorHAnsi" w:eastAsia="宋体" w:hAnsiTheme="minorHAnsi" w:cstheme="minorBidi"/>
+        <w:rFonts w:asciiTheme="minorHAnsi" w:eastAsia="SimSun" w:hAnsiTheme="minorHAnsi" w:cstheme="minorBidi"/>
         <w:sz w:val="22"/>
         <w:szCs w:val="22"/>
         <w:lang w:val="en-IN" w:eastAsia="en-US" w:bidi="ar-SA"/>
@@ -1703,17 +2065,25 @@
               </a:defRPr>
             </a:pPr>
             <a:r>
-              <a:rPr lang="en-IN"/>
+              <a:rPr lang="en-IN" sz="1200"/>
               <a:t>Throughput</a:t>
             </a:r>
             <a:r>
-              <a:rPr lang="en-IN" baseline="0"/>
-              <a:t> when Parallellism=3 and No Parallelism in Storm vs Crane</a:t>
+              <a:rPr lang="en-IN" sz="1200" baseline="0"/>
+              <a:t> with parallelism (Filter bolt : 3, Join bolt : 3) and without parallelism</a:t>
             </a:r>
-            <a:endParaRPr lang="en-IN"/>
+            <a:endParaRPr lang="en-IN" sz="1200"/>
           </a:p>
         </c:rich>
       </c:tx>
+      <c:layout>
+        <c:manualLayout>
+          <c:xMode val="edge"/>
+          <c:yMode val="edge"/>
+          <c:x val="0.100039874823339"/>
+          <c:y val="0.0424028268551237"/>
+        </c:manualLayout>
+      </c:layout>
       <c:overlay val="0"/>
       <c:spPr>
         <a:noFill/>
@@ -1759,7 +2129,7 @@
               <c:strCache>
                 <c:ptCount val="1"/>
                 <c:pt idx="0">
-                  <c:v>Parallelism=3</c:v>
+                  <c:v>Parallelism</c:v>
                 </c:pt>
               </c:strCache>
             </c:strRef>
@@ -1774,31 +2144,95 @@
             <a:effectLst/>
           </c:spPr>
           <c:invertIfNegative val="0"/>
+          <c:dLbls>
+            <c:spPr>
+              <a:noFill/>
+              <a:ln>
+                <a:noFill/>
+              </a:ln>
+              <a:effectLst/>
+            </c:spPr>
+            <c:txPr>
+              <a:bodyPr rot="0" spcFirstLastPara="1" vertOverflow="ellipsis" vert="horz" wrap="square" lIns="38100" tIns="19050" rIns="38100" bIns="19050" anchor="ctr" anchorCtr="1">
+                <a:spAutoFit/>
+              </a:bodyPr>
+              <a:lstStyle/>
+              <a:p>
+                <a:pPr>
+                  <a:defRPr sz="900" b="0" i="0" u="none" strike="noStrike" kern="1200" baseline="0">
+                    <a:solidFill>
+                      <a:schemeClr val="tx1">
+                        <a:lumMod val="75000"/>
+                        <a:lumOff val="25000"/>
+                      </a:schemeClr>
+                    </a:solidFill>
+                    <a:latin typeface="+mn-lt"/>
+                    <a:ea typeface="+mn-ea"/>
+                    <a:cs typeface="+mn-cs"/>
+                  </a:defRPr>
+                </a:pPr>
+                <a:endParaRPr lang="en-US"/>
+              </a:p>
+            </c:txPr>
+            <c:dLblPos val="outEnd"/>
+            <c:showLegendKey val="0"/>
+            <c:showVal val="1"/>
+            <c:showCatName val="0"/>
+            <c:showSerName val="0"/>
+            <c:showPercent val="0"/>
+            <c:showBubbleSize val="0"/>
+            <c:showLeaderLines val="0"/>
+            <c:extLst>
+              <c:ext xmlns:c15="http://schemas.microsoft.com/office/drawing/2012/chart" uri="{CE6537A1-D6FC-4f65-9D91-7224C49458BB}">
+                <c15:showLeaderLines val="1"/>
+                <c15:leaderLines>
+                  <c:spPr>
+                    <a:ln w="9525" cap="flat" cmpd="sng" algn="ctr">
+                      <a:solidFill>
+                        <a:schemeClr val="tx1">
+                          <a:lumMod val="35000"/>
+                          <a:lumOff val="65000"/>
+                        </a:schemeClr>
+                      </a:solidFill>
+                      <a:round/>
+                    </a:ln>
+                    <a:effectLst/>
+                  </c:spPr>
+                </c15:leaderLines>
+              </c:ext>
+            </c:extLst>
+          </c:dLbls>
           <c:cat>
             <c:strRef>
-              <c:f>Sheet1!$A$2:$A$3</c:f>
+              <c:f>Sheet1!$A$2:$A$4</c:f>
               <c:strCache>
-                <c:ptCount val="2"/>
+                <c:ptCount val="3"/>
                 <c:pt idx="0">
                   <c:v>Storm</c:v>
                 </c:pt>
                 <c:pt idx="1">
                   <c:v>Crane</c:v>
                 </c:pt>
+                <c:pt idx="2">
+                  <c:v>Crane(with failure)</c:v>
+                </c:pt>
               </c:strCache>
             </c:strRef>
           </c:cat>
           <c:val>
             <c:numRef>
-              <c:f>Sheet1!$B$2:$B$3</c:f>
+              <c:f>Sheet1!$B$2:$B$4</c:f>
               <c:numCache>
                 <c:formatCode>General</c:formatCode>
-                <c:ptCount val="2"/>
+                <c:ptCount val="3"/>
                 <c:pt idx="0">
-                  <c:v>443493.0</c:v>
+                  <c:v>125394.0</c:v>
                 </c:pt>
                 <c:pt idx="1">
-                  <c:v>4.4</c:v>
+                  <c:v>25347.0</c:v>
+                </c:pt>
+                <c:pt idx="2">
+                  <c:v>22455.0</c:v>
                 </c:pt>
               </c:numCache>
             </c:numRef>
@@ -1828,39 +2262,104 @@
             <a:effectLst/>
           </c:spPr>
           <c:invertIfNegative val="0"/>
+          <c:dLbls>
+            <c:spPr>
+              <a:noFill/>
+              <a:ln>
+                <a:noFill/>
+              </a:ln>
+              <a:effectLst/>
+            </c:spPr>
+            <c:txPr>
+              <a:bodyPr rot="0" spcFirstLastPara="1" vertOverflow="ellipsis" vert="horz" wrap="square" lIns="38100" tIns="19050" rIns="38100" bIns="19050" anchor="ctr" anchorCtr="1">
+                <a:spAutoFit/>
+              </a:bodyPr>
+              <a:lstStyle/>
+              <a:p>
+                <a:pPr>
+                  <a:defRPr sz="900" b="0" i="0" u="none" strike="noStrike" kern="1200" baseline="0">
+                    <a:solidFill>
+                      <a:schemeClr val="tx1">
+                        <a:lumMod val="75000"/>
+                        <a:lumOff val="25000"/>
+                      </a:schemeClr>
+                    </a:solidFill>
+                    <a:latin typeface="+mn-lt"/>
+                    <a:ea typeface="+mn-ea"/>
+                    <a:cs typeface="+mn-cs"/>
+                  </a:defRPr>
+                </a:pPr>
+                <a:endParaRPr lang="en-US"/>
+              </a:p>
+            </c:txPr>
+            <c:dLblPos val="outEnd"/>
+            <c:showLegendKey val="0"/>
+            <c:showVal val="1"/>
+            <c:showCatName val="0"/>
+            <c:showSerName val="0"/>
+            <c:showPercent val="0"/>
+            <c:showBubbleSize val="0"/>
+            <c:showLeaderLines val="0"/>
+            <c:extLst>
+              <c:ext xmlns:c15="http://schemas.microsoft.com/office/drawing/2012/chart" uri="{CE6537A1-D6FC-4f65-9D91-7224C49458BB}">
+                <c15:showLeaderLines val="1"/>
+                <c15:leaderLines>
+                  <c:spPr>
+                    <a:ln w="9525" cap="flat" cmpd="sng" algn="ctr">
+                      <a:solidFill>
+                        <a:schemeClr val="tx1">
+                          <a:lumMod val="35000"/>
+                          <a:lumOff val="65000"/>
+                        </a:schemeClr>
+                      </a:solidFill>
+                      <a:round/>
+                    </a:ln>
+                    <a:effectLst/>
+                  </c:spPr>
+                </c15:leaderLines>
+              </c:ext>
+            </c:extLst>
+          </c:dLbls>
           <c:cat>
             <c:strRef>
-              <c:f>Sheet1!$A$2:$A$3</c:f>
+              <c:f>Sheet1!$A$2:$A$4</c:f>
               <c:strCache>
-                <c:ptCount val="2"/>
+                <c:ptCount val="3"/>
                 <c:pt idx="0">
                   <c:v>Storm</c:v>
                 </c:pt>
                 <c:pt idx="1">
                   <c:v>Crane</c:v>
                 </c:pt>
+                <c:pt idx="2">
+                  <c:v>Crane(with failure)</c:v>
+                </c:pt>
               </c:strCache>
             </c:strRef>
           </c:cat>
           <c:val>
             <c:numRef>
-              <c:f>Sheet1!$C$2:$C$3</c:f>
+              <c:f>Sheet1!$C$2:$C$4</c:f>
               <c:numCache>
                 <c:formatCode>General</c:formatCode>
-                <c:ptCount val="2"/>
+                <c:ptCount val="3"/>
                 <c:pt idx="0">
-                  <c:v>298077.0</c:v>
+                  <c:v>95300.0</c:v>
                 </c:pt>
                 <c:pt idx="1">
-                  <c:v>2.0</c:v>
+                  <c:v>19422.0</c:v>
+                </c:pt>
+                <c:pt idx="2">
+                  <c:v>17347.0</c:v>
                 </c:pt>
               </c:numCache>
             </c:numRef>
           </c:val>
         </c:ser>
         <c:dLbls>
+          <c:dLblPos val="outEnd"/>
           <c:showLegendKey val="0"/>
-          <c:showVal val="0"/>
+          <c:showVal val="1"/>
           <c:showCatName val="0"/>
           <c:showSerName val="0"/>
           <c:showPercent val="0"/>
@@ -1868,46 +2367,16 @@
         </c:dLbls>
         <c:gapWidth val="219"/>
         <c:overlap val="-27"/>
-        <c:axId val="2096422208"/>
-        <c:axId val="-2106644208"/>
+        <c:axId val="-2114108080"/>
+        <c:axId val="-2118337696"/>
       </c:barChart>
       <c:catAx>
-        <c:axId val="2096422208"/>
+        <c:axId val="-2114108080"/>
         <c:scaling>
           <c:orientation val="minMax"/>
         </c:scaling>
         <c:delete val="0"/>
         <c:axPos val="b"/>
-        <c:title>
-          <c:overlay val="0"/>
-          <c:spPr>
-            <a:noFill/>
-            <a:ln>
-              <a:noFill/>
-            </a:ln>
-            <a:effectLst/>
-          </c:spPr>
-          <c:txPr>
-            <a:bodyPr rot="0" spcFirstLastPara="1" vertOverflow="ellipsis" vert="horz" wrap="square" anchor="ctr" anchorCtr="1"/>
-            <a:lstStyle/>
-            <a:p>
-              <a:pPr>
-                <a:defRPr sz="1000" b="0" i="0" u="none" strike="noStrike" kern="1200" baseline="0">
-                  <a:solidFill>
-                    <a:schemeClr val="tx1">
-                      <a:lumMod val="65000"/>
-                      <a:lumOff val="35000"/>
-                    </a:schemeClr>
-                  </a:solidFill>
-                  <a:latin typeface="+mn-lt"/>
-                  <a:ea typeface="+mn-ea"/>
-                  <a:cs typeface="+mn-cs"/>
-                </a:defRPr>
-              </a:pPr>
-              <a:endParaRPr lang="en-US"/>
-            </a:p>
-          </c:txPr>
-        </c:title>
         <c:numFmt formatCode="General" sourceLinked="1"/>
         <c:majorTickMark val="none"/>
         <c:minorTickMark val="none"/>
@@ -1945,7 +2414,7 @@
             <a:endParaRPr lang="en-US"/>
           </a:p>
         </c:txPr>
-        <c:crossAx val="-2106644208"/>
+        <c:crossAx val="-2118337696"/>
         <c:crosses val="autoZero"/>
         <c:auto val="1"/>
         <c:lblAlgn val="ctr"/>
@@ -1953,7 +2422,7 @@
         <c:noMultiLvlLbl val="0"/>
       </c:catAx>
       <c:valAx>
-        <c:axId val="-2106644208"/>
+        <c:axId val="-2118337696"/>
         <c:scaling>
           <c:orientation val="minMax"/>
         </c:scaling>
@@ -1998,12 +2467,20 @@
                 </a:r>
                 <a:r>
                   <a:rPr lang="en-IN" baseline="0"/>
-                  <a:t> every minute)</a:t>
+                  <a:t> by sink per minute)</a:t>
                 </a:r>
                 <a:endParaRPr lang="en-IN"/>
               </a:p>
             </c:rich>
           </c:tx>
+          <c:layout>
+            <c:manualLayout>
+              <c:xMode val="edge"/>
+              <c:yMode val="edge"/>
+              <c:x val="0.0384615384615385"/>
+              <c:y val="0.138044758539458"/>
+            </c:manualLayout>
+          </c:layout>
           <c:overlay val="0"/>
           <c:spPr>
             <a:noFill/>
@@ -2064,7 +2541,7 @@
             <a:endParaRPr lang="en-US"/>
           </a:p>
         </c:txPr>
-        <c:crossAx val="2096422208"/>
+        <c:crossAx val="-2114108080"/>
         <c:crosses val="autoZero"/>
         <c:crossBetween val="between"/>
       </c:valAx>
@@ -2176,14 +2653,14 @@
               </a:defRPr>
             </a:pPr>
             <a:r>
-              <a:rPr lang="en-IN"/>
+              <a:rPr lang="en-IN" sz="1200"/>
               <a:t>Throughput</a:t>
             </a:r>
             <a:r>
-              <a:rPr lang="en-IN" baseline="0"/>
-              <a:t> when Parallellism=3 and No Parallelism in Storm vs Crane</a:t>
+              <a:rPr lang="en-IN" sz="1200" baseline="0"/>
+              <a:t> with parallelism (Filter bolt: 3, Transform bolt: 3) and without parallelism</a:t>
             </a:r>
-            <a:endParaRPr lang="en-IN"/>
+            <a:endParaRPr lang="en-IN" sz="1200"/>
           </a:p>
         </c:rich>
       </c:tx>
@@ -2247,31 +2724,95 @@
             <a:effectLst/>
           </c:spPr>
           <c:invertIfNegative val="0"/>
+          <c:dLbls>
+            <c:spPr>
+              <a:noFill/>
+              <a:ln>
+                <a:noFill/>
+              </a:ln>
+              <a:effectLst/>
+            </c:spPr>
+            <c:txPr>
+              <a:bodyPr rot="0" spcFirstLastPara="1" vertOverflow="ellipsis" vert="horz" wrap="square" lIns="38100" tIns="19050" rIns="38100" bIns="19050" anchor="ctr" anchorCtr="1">
+                <a:spAutoFit/>
+              </a:bodyPr>
+              <a:lstStyle/>
+              <a:p>
+                <a:pPr>
+                  <a:defRPr sz="900" b="0" i="0" u="none" strike="noStrike" kern="1200" baseline="0">
+                    <a:solidFill>
+                      <a:schemeClr val="tx1">
+                        <a:lumMod val="75000"/>
+                        <a:lumOff val="25000"/>
+                      </a:schemeClr>
+                    </a:solidFill>
+                    <a:latin typeface="+mn-lt"/>
+                    <a:ea typeface="+mn-ea"/>
+                    <a:cs typeface="+mn-cs"/>
+                  </a:defRPr>
+                </a:pPr>
+                <a:endParaRPr lang="en-US"/>
+              </a:p>
+            </c:txPr>
+            <c:dLblPos val="outEnd"/>
+            <c:showLegendKey val="0"/>
+            <c:showVal val="1"/>
+            <c:showCatName val="0"/>
+            <c:showSerName val="0"/>
+            <c:showPercent val="0"/>
+            <c:showBubbleSize val="0"/>
+            <c:showLeaderLines val="0"/>
+            <c:extLst>
+              <c:ext xmlns:c15="http://schemas.microsoft.com/office/drawing/2012/chart" uri="{CE6537A1-D6FC-4f65-9D91-7224C49458BB}">
+                <c15:showLeaderLines val="1"/>
+                <c15:leaderLines>
+                  <c:spPr>
+                    <a:ln w="9525" cap="flat" cmpd="sng" algn="ctr">
+                      <a:solidFill>
+                        <a:schemeClr val="tx1">
+                          <a:lumMod val="35000"/>
+                          <a:lumOff val="65000"/>
+                        </a:schemeClr>
+                      </a:solidFill>
+                      <a:round/>
+                    </a:ln>
+                    <a:effectLst/>
+                  </c:spPr>
+                </c15:leaderLines>
+              </c:ext>
+            </c:extLst>
+          </c:dLbls>
           <c:cat>
             <c:strRef>
-              <c:f>Sheet1!$A$2:$A$3</c:f>
+              <c:f>Sheet1!$A$2:$A$4</c:f>
               <c:strCache>
-                <c:ptCount val="2"/>
+                <c:ptCount val="3"/>
                 <c:pt idx="0">
                   <c:v>Storm</c:v>
                 </c:pt>
                 <c:pt idx="1">
                   <c:v>Crane</c:v>
                 </c:pt>
+                <c:pt idx="2">
+                  <c:v>Crane(with failure)</c:v>
+                </c:pt>
               </c:strCache>
             </c:strRef>
           </c:cat>
           <c:val>
             <c:numRef>
-              <c:f>Sheet1!$B$2:$B$3</c:f>
+              <c:f>Sheet1!$B$2:$B$4</c:f>
               <c:numCache>
                 <c:formatCode>General</c:formatCode>
-                <c:ptCount val="2"/>
+                <c:ptCount val="3"/>
                 <c:pt idx="0">
-                  <c:v>155394.0</c:v>
+                  <c:v>443493.0</c:v>
                 </c:pt>
                 <c:pt idx="1">
-                  <c:v>4.4</c:v>
+                  <c:v>180034.0</c:v>
+                </c:pt>
+                <c:pt idx="2">
+                  <c:v>164566.0</c:v>
                 </c:pt>
               </c:numCache>
             </c:numRef>
@@ -2301,39 +2842,104 @@
             <a:effectLst/>
           </c:spPr>
           <c:invertIfNegative val="0"/>
+          <c:dLbls>
+            <c:spPr>
+              <a:noFill/>
+              <a:ln>
+                <a:noFill/>
+              </a:ln>
+              <a:effectLst/>
+            </c:spPr>
+            <c:txPr>
+              <a:bodyPr rot="0" spcFirstLastPara="1" vertOverflow="ellipsis" vert="horz" wrap="square" lIns="38100" tIns="19050" rIns="38100" bIns="19050" anchor="ctr" anchorCtr="1">
+                <a:spAutoFit/>
+              </a:bodyPr>
+              <a:lstStyle/>
+              <a:p>
+                <a:pPr>
+                  <a:defRPr sz="900" b="0" i="0" u="none" strike="noStrike" kern="1200" baseline="0">
+                    <a:solidFill>
+                      <a:schemeClr val="tx1">
+                        <a:lumMod val="75000"/>
+                        <a:lumOff val="25000"/>
+                      </a:schemeClr>
+                    </a:solidFill>
+                    <a:latin typeface="+mn-lt"/>
+                    <a:ea typeface="+mn-ea"/>
+                    <a:cs typeface="+mn-cs"/>
+                  </a:defRPr>
+                </a:pPr>
+                <a:endParaRPr lang="en-US"/>
+              </a:p>
+            </c:txPr>
+            <c:dLblPos val="outEnd"/>
+            <c:showLegendKey val="0"/>
+            <c:showVal val="1"/>
+            <c:showCatName val="0"/>
+            <c:showSerName val="0"/>
+            <c:showPercent val="0"/>
+            <c:showBubbleSize val="0"/>
+            <c:showLeaderLines val="0"/>
+            <c:extLst>
+              <c:ext xmlns:c15="http://schemas.microsoft.com/office/drawing/2012/chart" uri="{CE6537A1-D6FC-4f65-9D91-7224C49458BB}">
+                <c15:showLeaderLines val="1"/>
+                <c15:leaderLines>
+                  <c:spPr>
+                    <a:ln w="9525" cap="flat" cmpd="sng" algn="ctr">
+                      <a:solidFill>
+                        <a:schemeClr val="tx1">
+                          <a:lumMod val="35000"/>
+                          <a:lumOff val="65000"/>
+                        </a:schemeClr>
+                      </a:solidFill>
+                      <a:round/>
+                    </a:ln>
+                    <a:effectLst/>
+                  </c:spPr>
+                </c15:leaderLines>
+              </c:ext>
+            </c:extLst>
+          </c:dLbls>
           <c:cat>
             <c:strRef>
-              <c:f>Sheet1!$A$2:$A$3</c:f>
+              <c:f>Sheet1!$A$2:$A$4</c:f>
               <c:strCache>
-                <c:ptCount val="2"/>
+                <c:ptCount val="3"/>
                 <c:pt idx="0">
                   <c:v>Storm</c:v>
                 </c:pt>
                 <c:pt idx="1">
                   <c:v>Crane</c:v>
                 </c:pt>
+                <c:pt idx="2">
+                  <c:v>Crane(with failure)</c:v>
+                </c:pt>
               </c:strCache>
             </c:strRef>
           </c:cat>
           <c:val>
             <c:numRef>
-              <c:f>Sheet1!$C$2:$C$3</c:f>
+              <c:f>Sheet1!$C$2:$C$4</c:f>
               <c:numCache>
                 <c:formatCode>General</c:formatCode>
-                <c:ptCount val="2"/>
+                <c:ptCount val="3"/>
                 <c:pt idx="0">
-                  <c:v>145300.0</c:v>
+                  <c:v>298077.0</c:v>
                 </c:pt>
                 <c:pt idx="1">
-                  <c:v>2.0</c:v>
+                  <c:v>122267.0</c:v>
+                </c:pt>
+                <c:pt idx="2">
+                  <c:v>100890.0</c:v>
                 </c:pt>
               </c:numCache>
             </c:numRef>
           </c:val>
         </c:ser>
         <c:dLbls>
+          <c:dLblPos val="outEnd"/>
           <c:showLegendKey val="0"/>
-          <c:showVal val="0"/>
+          <c:showVal val="1"/>
           <c:showCatName val="0"/>
           <c:showSerName val="0"/>
           <c:showPercent val="0"/>
@@ -2341,46 +2947,16 @@
         </c:dLbls>
         <c:gapWidth val="219"/>
         <c:overlap val="-27"/>
-        <c:axId val="-2106965440"/>
-        <c:axId val="2095562480"/>
+        <c:axId val="-2115607424"/>
+        <c:axId val="-2119324256"/>
       </c:barChart>
       <c:catAx>
-        <c:axId val="-2106965440"/>
+        <c:axId val="-2115607424"/>
         <c:scaling>
           <c:orientation val="minMax"/>
         </c:scaling>
         <c:delete val="0"/>
         <c:axPos val="b"/>
-        <c:title>
-          <c:overlay val="0"/>
-          <c:spPr>
-            <a:noFill/>
-            <a:ln>
-              <a:noFill/>
-            </a:ln>
-            <a:effectLst/>
-          </c:spPr>
-          <c:txPr>
-            <a:bodyPr rot="0" spcFirstLastPara="1" vertOverflow="ellipsis" vert="horz" wrap="square" anchor="ctr" anchorCtr="1"/>
-            <a:lstStyle/>
-            <a:p>
-              <a:pPr>
-                <a:defRPr sz="1000" b="0" i="0" u="none" strike="noStrike" kern="1200" baseline="0">
-                  <a:solidFill>
-                    <a:schemeClr val="tx1">
-                      <a:lumMod val="65000"/>
-                      <a:lumOff val="35000"/>
-                    </a:schemeClr>
-                  </a:solidFill>
-                  <a:latin typeface="+mn-lt"/>
-                  <a:ea typeface="+mn-ea"/>
-                  <a:cs typeface="+mn-cs"/>
-                </a:defRPr>
-              </a:pPr>
-              <a:endParaRPr lang="en-US"/>
-            </a:p>
-          </c:txPr>
-        </c:title>
         <c:numFmt formatCode="General" sourceLinked="1"/>
         <c:majorTickMark val="none"/>
         <c:minorTickMark val="none"/>
@@ -2418,7 +2994,7 @@
             <a:endParaRPr lang="en-US"/>
           </a:p>
         </c:txPr>
-        <c:crossAx val="2095562480"/>
+        <c:crossAx val="-2119324256"/>
         <c:crosses val="autoZero"/>
         <c:auto val="1"/>
         <c:lblAlgn val="ctr"/>
@@ -2426,7 +3002,7 @@
         <c:noMultiLvlLbl val="0"/>
       </c:catAx>
       <c:valAx>
-        <c:axId val="2095562480"/>
+        <c:axId val="-2119324256"/>
         <c:scaling>
           <c:orientation val="minMax"/>
         </c:scaling>
@@ -2471,7 +3047,7 @@
                 </a:r>
                 <a:r>
                   <a:rPr lang="en-IN" baseline="0"/>
-                  <a:t> every minute)</a:t>
+                  <a:t> by sink per minute)</a:t>
                 </a:r>
                 <a:endParaRPr lang="en-IN"/>
               </a:p>
@@ -2537,7 +3113,7 @@
             <a:endParaRPr lang="en-US"/>
           </a:p>
         </c:txPr>
-        <c:crossAx val="-2106965440"/>
+        <c:crossAx val="-2115607424"/>
         <c:crosses val="autoZero"/>
         <c:crossBetween val="between"/>
       </c:valAx>
@@ -2649,14 +3225,14 @@
               </a:defRPr>
             </a:pPr>
             <a:r>
-              <a:rPr lang="en-IN"/>
+              <a:rPr lang="en-IN" sz="1200"/>
               <a:t>Throughput</a:t>
             </a:r>
             <a:r>
-              <a:rPr lang="en-IN" baseline="0"/>
-              <a:t> when Parallellism=3 and No Parallelism in Storm vs Crane</a:t>
+              <a:rPr lang="en-IN" sz="1200" baseline="0"/>
+              <a:t> with parallelism (Filter bolt: 3) and without parallelism</a:t>
             </a:r>
-            <a:endParaRPr lang="en-IN"/>
+            <a:endParaRPr lang="en-IN" sz="1200"/>
           </a:p>
         </c:rich>
       </c:tx>
@@ -2705,7 +3281,7 @@
               <c:strCache>
                 <c:ptCount val="1"/>
                 <c:pt idx="0">
-                  <c:v>Parallelism=3</c:v>
+                  <c:v>Parallelism</c:v>
                 </c:pt>
               </c:strCache>
             </c:strRef>
@@ -2720,31 +3296,95 @@
             <a:effectLst/>
           </c:spPr>
           <c:invertIfNegative val="0"/>
+          <c:dLbls>
+            <c:spPr>
+              <a:noFill/>
+              <a:ln>
+                <a:noFill/>
+              </a:ln>
+              <a:effectLst/>
+            </c:spPr>
+            <c:txPr>
+              <a:bodyPr rot="0" spcFirstLastPara="1" vertOverflow="ellipsis" vert="horz" wrap="square" lIns="38100" tIns="19050" rIns="38100" bIns="19050" anchor="ctr" anchorCtr="1">
+                <a:spAutoFit/>
+              </a:bodyPr>
+              <a:lstStyle/>
+              <a:p>
+                <a:pPr>
+                  <a:defRPr sz="900" b="0" i="0" u="none" strike="noStrike" kern="1200" baseline="0">
+                    <a:solidFill>
+                      <a:schemeClr val="tx1">
+                        <a:lumMod val="75000"/>
+                        <a:lumOff val="25000"/>
+                      </a:schemeClr>
+                    </a:solidFill>
+                    <a:latin typeface="+mn-lt"/>
+                    <a:ea typeface="+mn-ea"/>
+                    <a:cs typeface="+mn-cs"/>
+                  </a:defRPr>
+                </a:pPr>
+                <a:endParaRPr lang="en-US"/>
+              </a:p>
+            </c:txPr>
+            <c:dLblPos val="outEnd"/>
+            <c:showLegendKey val="0"/>
+            <c:showVal val="1"/>
+            <c:showCatName val="0"/>
+            <c:showSerName val="0"/>
+            <c:showPercent val="0"/>
+            <c:showBubbleSize val="0"/>
+            <c:showLeaderLines val="0"/>
+            <c:extLst>
+              <c:ext xmlns:c15="http://schemas.microsoft.com/office/drawing/2012/chart" uri="{CE6537A1-D6FC-4f65-9D91-7224C49458BB}">
+                <c15:showLeaderLines val="1"/>
+                <c15:leaderLines>
+                  <c:spPr>
+                    <a:ln w="9525" cap="flat" cmpd="sng" algn="ctr">
+                      <a:solidFill>
+                        <a:schemeClr val="tx1">
+                          <a:lumMod val="35000"/>
+                          <a:lumOff val="65000"/>
+                        </a:schemeClr>
+                      </a:solidFill>
+                      <a:round/>
+                    </a:ln>
+                    <a:effectLst/>
+                  </c:spPr>
+                </c15:leaderLines>
+              </c:ext>
+            </c:extLst>
+          </c:dLbls>
           <c:cat>
             <c:strRef>
-              <c:f>Sheet1!$A$2:$A$3</c:f>
+              <c:f>Sheet1!$A$2:$A$4</c:f>
               <c:strCache>
-                <c:ptCount val="2"/>
+                <c:ptCount val="3"/>
                 <c:pt idx="0">
                   <c:v>Storm</c:v>
                 </c:pt>
                 <c:pt idx="1">
                   <c:v>Crane</c:v>
                 </c:pt>
+                <c:pt idx="2">
+                  <c:v>Crane(with failure)</c:v>
+                </c:pt>
               </c:strCache>
             </c:strRef>
           </c:cat>
           <c:val>
             <c:numRef>
-              <c:f>Sheet1!$B$2:$B$3</c:f>
+              <c:f>Sheet1!$B$2:$B$4</c:f>
               <c:numCache>
                 <c:formatCode>General</c:formatCode>
-                <c:ptCount val="2"/>
+                <c:ptCount val="3"/>
                 <c:pt idx="0">
-                  <c:v>125394.0</c:v>
+                  <c:v>155394.0</c:v>
                 </c:pt>
                 <c:pt idx="1">
-                  <c:v>4.4</c:v>
+                  <c:v>450329.0</c:v>
+                </c:pt>
+                <c:pt idx="2">
+                  <c:v>402767.0</c:v>
                 </c:pt>
               </c:numCache>
             </c:numRef>
@@ -2774,39 +3414,104 @@
             <a:effectLst/>
           </c:spPr>
           <c:invertIfNegative val="0"/>
+          <c:dLbls>
+            <c:spPr>
+              <a:noFill/>
+              <a:ln>
+                <a:noFill/>
+              </a:ln>
+              <a:effectLst/>
+            </c:spPr>
+            <c:txPr>
+              <a:bodyPr rot="0" spcFirstLastPara="1" vertOverflow="ellipsis" vert="horz" wrap="square" lIns="38100" tIns="19050" rIns="38100" bIns="19050" anchor="ctr" anchorCtr="1">
+                <a:spAutoFit/>
+              </a:bodyPr>
+              <a:lstStyle/>
+              <a:p>
+                <a:pPr>
+                  <a:defRPr sz="900" b="0" i="0" u="none" strike="noStrike" kern="1200" baseline="0">
+                    <a:solidFill>
+                      <a:schemeClr val="tx1">
+                        <a:lumMod val="75000"/>
+                        <a:lumOff val="25000"/>
+                      </a:schemeClr>
+                    </a:solidFill>
+                    <a:latin typeface="+mn-lt"/>
+                    <a:ea typeface="+mn-ea"/>
+                    <a:cs typeface="+mn-cs"/>
+                  </a:defRPr>
+                </a:pPr>
+                <a:endParaRPr lang="en-US"/>
+              </a:p>
+            </c:txPr>
+            <c:dLblPos val="outEnd"/>
+            <c:showLegendKey val="0"/>
+            <c:showVal val="1"/>
+            <c:showCatName val="0"/>
+            <c:showSerName val="0"/>
+            <c:showPercent val="0"/>
+            <c:showBubbleSize val="0"/>
+            <c:showLeaderLines val="0"/>
+            <c:extLst>
+              <c:ext xmlns:c15="http://schemas.microsoft.com/office/drawing/2012/chart" uri="{CE6537A1-D6FC-4f65-9D91-7224C49458BB}">
+                <c15:showLeaderLines val="1"/>
+                <c15:leaderLines>
+                  <c:spPr>
+                    <a:ln w="9525" cap="flat" cmpd="sng" algn="ctr">
+                      <a:solidFill>
+                        <a:schemeClr val="tx1">
+                          <a:lumMod val="35000"/>
+                          <a:lumOff val="65000"/>
+                        </a:schemeClr>
+                      </a:solidFill>
+                      <a:round/>
+                    </a:ln>
+                    <a:effectLst/>
+                  </c:spPr>
+                </c15:leaderLines>
+              </c:ext>
+            </c:extLst>
+          </c:dLbls>
           <c:cat>
             <c:strRef>
-              <c:f>Sheet1!$A$2:$A$3</c:f>
+              <c:f>Sheet1!$A$2:$A$4</c:f>
               <c:strCache>
-                <c:ptCount val="2"/>
+                <c:ptCount val="3"/>
                 <c:pt idx="0">
                   <c:v>Storm</c:v>
                 </c:pt>
                 <c:pt idx="1">
                   <c:v>Crane</c:v>
                 </c:pt>
+                <c:pt idx="2">
+                  <c:v>Crane(with failure)</c:v>
+                </c:pt>
               </c:strCache>
             </c:strRef>
           </c:cat>
           <c:val>
             <c:numRef>
-              <c:f>Sheet1!$C$2:$C$3</c:f>
+              <c:f>Sheet1!$C$2:$C$4</c:f>
               <c:numCache>
                 <c:formatCode>General</c:formatCode>
-                <c:ptCount val="2"/>
+                <c:ptCount val="3"/>
                 <c:pt idx="0">
-                  <c:v>95300.0</c:v>
+                  <c:v>145300.0</c:v>
                 </c:pt>
                 <c:pt idx="1">
-                  <c:v>2.0</c:v>
+                  <c:v>137366.0</c:v>
+                </c:pt>
+                <c:pt idx="2">
+                  <c:v>123876.0</c:v>
                 </c:pt>
               </c:numCache>
             </c:numRef>
           </c:val>
         </c:ser>
         <c:dLbls>
+          <c:dLblPos val="outEnd"/>
           <c:showLegendKey val="0"/>
-          <c:showVal val="0"/>
+          <c:showVal val="1"/>
           <c:showCatName val="0"/>
           <c:showSerName val="0"/>
           <c:showPercent val="0"/>
@@ -2814,46 +3519,16 @@
         </c:dLbls>
         <c:gapWidth val="219"/>
         <c:overlap val="-27"/>
-        <c:axId val="-2107629168"/>
-        <c:axId val="2096269840"/>
+        <c:axId val="-2133732512"/>
+        <c:axId val="-2111883584"/>
       </c:barChart>
       <c:catAx>
-        <c:axId val="-2107629168"/>
+        <c:axId val="-2133732512"/>
         <c:scaling>
           <c:orientation val="minMax"/>
         </c:scaling>
         <c:delete val="0"/>
         <c:axPos val="b"/>
-        <c:title>
-          <c:overlay val="0"/>
-          <c:spPr>
-            <a:noFill/>
-            <a:ln>
-              <a:noFill/>
-            </a:ln>
-            <a:effectLst/>
-          </c:spPr>
-          <c:txPr>
-            <a:bodyPr rot="0" spcFirstLastPara="1" vertOverflow="ellipsis" vert="horz" wrap="square" anchor="ctr" anchorCtr="1"/>
-            <a:lstStyle/>
-            <a:p>
-              <a:pPr>
-                <a:defRPr sz="1000" b="0" i="0" u="none" strike="noStrike" kern="1200" baseline="0">
-                  <a:solidFill>
-                    <a:schemeClr val="tx1">
-                      <a:lumMod val="65000"/>
-                      <a:lumOff val="35000"/>
-                    </a:schemeClr>
-                  </a:solidFill>
-                  <a:latin typeface="+mn-lt"/>
-                  <a:ea typeface="+mn-ea"/>
-                  <a:cs typeface="+mn-cs"/>
-                </a:defRPr>
-              </a:pPr>
-              <a:endParaRPr lang="en-US"/>
-            </a:p>
-          </c:txPr>
-        </c:title>
         <c:numFmt formatCode="General" sourceLinked="1"/>
         <c:majorTickMark val="none"/>
         <c:minorTickMark val="none"/>
@@ -2891,7 +3566,7 @@
             <a:endParaRPr lang="en-US"/>
           </a:p>
         </c:txPr>
-        <c:crossAx val="2096269840"/>
+        <c:crossAx val="-2111883584"/>
         <c:crosses val="autoZero"/>
         <c:auto val="1"/>
         <c:lblAlgn val="ctr"/>
@@ -2899,7 +3574,7 @@
         <c:noMultiLvlLbl val="0"/>
       </c:catAx>
       <c:valAx>
-        <c:axId val="2096269840"/>
+        <c:axId val="-2111883584"/>
         <c:scaling>
           <c:orientation val="minMax"/>
         </c:scaling>
@@ -2944,12 +3619,20 @@
                 </a:r>
                 <a:r>
                   <a:rPr lang="en-IN" baseline="0"/>
-                  <a:t> every minute)</a:t>
+                  <a:t> by sink per minute)</a:t>
                 </a:r>
                 <a:endParaRPr lang="en-IN"/>
               </a:p>
             </c:rich>
           </c:tx>
+          <c:layout>
+            <c:manualLayout>
+              <c:xMode val="edge"/>
+              <c:yMode val="edge"/>
+              <c:x val="0.0268276324614353"/>
+              <c:y val="0.142929292929293"/>
+            </c:manualLayout>
+          </c:layout>
           <c:overlay val="0"/>
           <c:spPr>
             <a:noFill/>
@@ -3010,7 +3693,7 @@
             <a:endParaRPr lang="en-US"/>
           </a:p>
         </c:txPr>
-        <c:crossAx val="-2107629168"/>
+        <c:crossAx val="-2133732512"/>
         <c:crosses val="autoZero"/>
         <c:crossBetween val="between"/>
       </c:valAx>

</xml_diff>